<commit_message>
Alteração no Doc UC
Exclusão dos passos 7,8 e 9
</commit_message>
<xml_diff>
--- a/Docs/Docs - Requisitos/Documento de Requisitos.docx
+++ b/Docs/Docs - Requisitos/Documento de Requisitos.docx
@@ -1,6 +1,6 @@
 
 <file path=word/document.xml><?xml version="1.0" encoding="utf-8"?>
-<w:document xmlns:wpc="http://schemas.microsoft.com/office/word/2010/wordprocessingCanvas" xmlns:cx="http://schemas.microsoft.com/office/drawing/2014/chartex" xmlns:mc="http://schemas.openxmlformats.org/markup-compatibility/2006" xmlns:o="urn:schemas-microsoft-com:office:office" xmlns:r="http://schemas.openxmlformats.org/officeDocument/2006/relationships" xmlns:m="http://schemas.openxmlformats.org/officeDocument/2006/math" xmlns:v="urn:schemas-microsoft-com:vml" xmlns:wp14="http://schemas.microsoft.com/office/word/2010/wordprocessingDrawing" xmlns:wp="http://schemas.openxmlformats.org/drawingml/2006/wordprocessingDrawing" xmlns:w10="urn:schemas-microsoft-com:office:word" xmlns:w="http://schemas.openxmlformats.org/wordprocessingml/2006/main" xmlns:w14="http://schemas.microsoft.com/office/word/2010/wordml" xmlns:w15="http://schemas.microsoft.com/office/word/2012/wordml" xmlns:w16se="http://schemas.microsoft.com/office/word/2015/wordml/symex" xmlns:wpg="http://schemas.microsoft.com/office/word/2010/wordprocessingGroup" xmlns:wpi="http://schemas.microsoft.com/office/word/2010/wordprocessingInk" xmlns:wne="http://schemas.microsoft.com/office/word/2006/wordml" xmlns:wps="http://schemas.microsoft.com/office/word/2010/wordprocessingShape" mc:Ignorable="w14 w15 w16se wp14">
+<w:document xmlns:wpc="http://schemas.microsoft.com/office/word/2010/wordprocessingCanvas" xmlns:cx="http://schemas.microsoft.com/office/drawing/2014/chartex" xmlns:cx1="http://schemas.microsoft.com/office/drawing/2015/9/8/chartex" xmlns:cx2="http://schemas.microsoft.com/office/drawing/2015/10/21/chartex" xmlns:cx3="http://schemas.microsoft.com/office/drawing/2016/5/9/chartex" xmlns:cx4="http://schemas.microsoft.com/office/drawing/2016/5/10/chartex" xmlns:cx5="http://schemas.microsoft.com/office/drawing/2016/5/11/chartex" xmlns:cx6="http://schemas.microsoft.com/office/drawing/2016/5/12/chartex" xmlns:cx7="http://schemas.microsoft.com/office/drawing/2016/5/13/chartex" xmlns:cx8="http://schemas.microsoft.com/office/drawing/2016/5/14/chartex" xmlns:mc="http://schemas.openxmlformats.org/markup-compatibility/2006" xmlns:o="urn:schemas-microsoft-com:office:office" xmlns:r="http://schemas.openxmlformats.org/officeDocument/2006/relationships" xmlns:m="http://schemas.openxmlformats.org/officeDocument/2006/math" xmlns:v="urn:schemas-microsoft-com:vml" xmlns:wp14="http://schemas.microsoft.com/office/word/2010/wordprocessingDrawing" xmlns:wp="http://schemas.openxmlformats.org/drawingml/2006/wordprocessingDrawing" xmlns:w10="urn:schemas-microsoft-com:office:word" xmlns:w="http://schemas.openxmlformats.org/wordprocessingml/2006/main" xmlns:w14="http://schemas.microsoft.com/office/word/2010/wordml" xmlns:w15="http://schemas.microsoft.com/office/word/2012/wordml" xmlns:w16se="http://schemas.microsoft.com/office/word/2015/wordml/symex" xmlns:wpg="http://schemas.microsoft.com/office/word/2010/wordprocessingGroup" xmlns:wpi="http://schemas.microsoft.com/office/word/2010/wordprocessingInk" xmlns:wne="http://schemas.microsoft.com/office/word/2006/wordml" xmlns:wps="http://schemas.microsoft.com/office/word/2010/wordprocessingShape" mc:Ignorable="w14 w15 w16se wp14">
   <w:body>
     <w:p>
       <w:pPr>
@@ -44,27 +44,52 @@
           <w:b/>
           <w:color w:val="000000"/>
         </w:rPr>
-        <w:t>, Jaasiel Tavares,</w:t>
-      </w:r>
+        <w:t xml:space="preserve">, </w:t>
+      </w:r>
+      <w:proofErr w:type="spellStart"/>
       <w:r>
         <w:rPr>
           <w:b/>
           <w:color w:val="000000"/>
         </w:rPr>
-        <w:t xml:space="preserve"> </w:t>
-      </w:r>
+        <w:t>Jaasiel</w:t>
+      </w:r>
+      <w:proofErr w:type="spellEnd"/>
       <w:r>
         <w:rPr>
           <w:b/>
           <w:color w:val="000000"/>
         </w:rPr>
-        <w:t>Maikon Silva</w:t>
+        <w:t xml:space="preserve"> Tavares,</w:t>
       </w:r>
       <w:r>
         <w:rPr>
           <w:b/>
           <w:color w:val="000000"/>
         </w:rPr>
+        <w:t xml:space="preserve"> </w:t>
+      </w:r>
+      <w:proofErr w:type="spellStart"/>
+      <w:r>
+        <w:rPr>
+          <w:b/>
+          <w:color w:val="000000"/>
+        </w:rPr>
+        <w:t>Maikon</w:t>
+      </w:r>
+      <w:proofErr w:type="spellEnd"/>
+      <w:r>
+        <w:rPr>
+          <w:b/>
+          <w:color w:val="000000"/>
+        </w:rPr>
+        <w:t xml:space="preserve"> Silva</w:t>
+      </w:r>
+      <w:r>
+        <w:rPr>
+          <w:b/>
+          <w:color w:val="000000"/>
+        </w:rPr>
         <w:t>,</w:t>
       </w:r>
       <w:r>
@@ -72,8 +97,17 @@
           <w:b/>
           <w:color w:val="000000"/>
         </w:rPr>
-        <w:t xml:space="preserve"> Tiago José, Vitor Luiz</w:t>
-      </w:r>
+        <w:t xml:space="preserve"> Tiago José, </w:t>
+      </w:r>
+      <w:bookmarkStart w:id="0" w:name="_GoBack"/>
+      <w:r>
+        <w:rPr>
+          <w:b/>
+          <w:color w:val="000000"/>
+        </w:rPr>
+        <w:t>Vitor Luiz</w:t>
+      </w:r>
+      <w:bookmarkEnd w:id="0"/>
     </w:p>
     <w:p>
       <w:pPr>
@@ -659,7 +693,6 @@
         </w:rPr>
         <w:t xml:space="preserve"> </w:t>
       </w:r>
-      <w:proofErr w:type="gramStart"/>
       <w:r>
         <w:rPr>
           <w:rFonts w:eastAsia="Times New Roman" w:cs="Arial"/>
@@ -674,768 +707,757 @@
           <w:b/>
           <w:lang w:eastAsia="pt-BR"/>
         </w:rPr>
+        <w:t>(s)</w:t>
+      </w:r>
+      <w:r>
+        <w:rPr>
+          <w:rFonts w:eastAsia="Times New Roman" w:cs="Arial"/>
+          <w:lang w:eastAsia="pt-BR"/>
+        </w:rPr>
+        <w:t>:</w:t>
+      </w:r>
+      <w:r>
+        <w:rPr>
+          <w:rFonts w:eastAsia="Times New Roman" w:cs="Arial"/>
+          <w:lang w:eastAsia="pt-BR"/>
+        </w:rPr>
+        <w:t xml:space="preserve"> </w:t>
+      </w:r>
+    </w:p>
+    <w:p>
+      <w:pPr>
+        <w:spacing w:line="240" w:lineRule="auto"/>
+        <w:ind w:firstLine="708"/>
+      </w:pPr>
+      <w:r>
+        <w:rPr>
+          <w:rFonts w:eastAsia="Times New Roman" w:cs="Arial"/>
+          <w:lang w:eastAsia="pt-BR"/>
+        </w:rPr>
+        <w:t xml:space="preserve">Descrição: </w:t>
+      </w:r>
+      <w:r>
+        <w:rPr>
+          <w:rFonts w:eastAsia="Times New Roman" w:cs="Arial"/>
+          <w:lang w:eastAsia="pt-BR"/>
+        </w:rPr>
+        <w:t xml:space="preserve">O sistema deverá permitir </w:t>
+      </w:r>
+      <w:r>
+        <w:rPr>
+          <w:rFonts w:eastAsia="Times New Roman" w:cs="Arial"/>
+          <w:lang w:eastAsia="pt-BR"/>
+        </w:rPr>
+        <w:t xml:space="preserve">que somente o gerente visualize todas as contas dos usuários. </w:t>
+      </w:r>
+      <w:r>
+        <w:rPr>
+          <w:rFonts w:eastAsia="Times New Roman" w:cs="Arial"/>
+          <w:lang w:eastAsia="pt-BR"/>
+        </w:rPr>
+        <w:br/>
+      </w:r>
+      <w:r>
+        <w:rPr>
+          <w:rFonts w:eastAsia="Times New Roman" w:cs="Arial"/>
+          <w:lang w:eastAsia="pt-BR"/>
+        </w:rPr>
+        <w:tab/>
+        <w:t>Entrada:</w:t>
+      </w:r>
+      <w:r>
+        <w:t xml:space="preserve"> </w:t>
+      </w:r>
+      <w:r>
+        <w:t>Código ou Login ou nenhum</w:t>
+      </w:r>
+      <w:r>
+        <w:t>.</w:t>
+      </w:r>
+      <w:r>
+        <w:br/>
+      </w:r>
+      <w:r>
+        <w:tab/>
+        <w:t>Resultado: O sistema exibir</w:t>
+      </w:r>
+      <w:r>
+        <w:t xml:space="preserve"> os seguintes campos da(s) conta(s): Nome Completo, </w:t>
+      </w:r>
+      <w:r>
+        <w:t xml:space="preserve"> </w:t>
+      </w:r>
+      <w:r>
+        <w:t>Tipo de Perfil,</w:t>
+      </w:r>
+      <w:r>
+        <w:t xml:space="preserve"> </w:t>
+      </w:r>
+      <w:r>
+        <w:t xml:space="preserve"> Login,  Senha, </w:t>
+      </w:r>
+      <w:r>
+        <w:t xml:space="preserve"> </w:t>
+      </w:r>
+      <w:r>
+        <w:t>E-Mail,</w:t>
+      </w:r>
+      <w:r>
+        <w:t xml:space="preserve"> </w:t>
+      </w:r>
+      <w:r>
+        <w:t xml:space="preserve"> CPF,</w:t>
+      </w:r>
+      <w:r>
+        <w:t xml:space="preserve"> </w:t>
+      </w:r>
+      <w:r>
+        <w:t xml:space="preserve"> Número do Telefone,  Sexo, </w:t>
+      </w:r>
+      <w:r>
+        <w:t xml:space="preserve"> </w:t>
+      </w:r>
+      <w:r>
+        <w:t xml:space="preserve">Data Nascimento, </w:t>
+      </w:r>
+      <w:r>
+        <w:t xml:space="preserve"> </w:t>
+      </w:r>
+      <w:r>
+        <w:t>Foto</w:t>
+      </w:r>
+      <w:r>
+        <w:t>.</w:t>
+      </w:r>
+      <w:r>
+        <w:t xml:space="preserve"> Ordenado pelo login em ordem alfabética.</w:t>
+      </w:r>
+      <w:r>
+        <w:br/>
+      </w:r>
+      <w:r>
+        <w:tab/>
+        <w:t xml:space="preserve">Saída Esperada: </w:t>
+      </w:r>
+      <w:r>
+        <w:t>nenhuma</w:t>
+      </w:r>
+      <w:r>
+        <w:t>.</w:t>
+      </w:r>
+      <w:r>
+        <w:br/>
+      </w:r>
+      <w:r>
+        <w:tab/>
+        <w:t xml:space="preserve">Saída Alternativa: </w:t>
+      </w:r>
+      <w:r>
+        <w:t>nenhuma</w:t>
+      </w:r>
+      <w:r>
+        <w:t>.</w:t>
+      </w:r>
+      <w:r>
+        <w:br/>
+        <w:t xml:space="preserve">              Caso de uso: UC10.</w:t>
+      </w:r>
+    </w:p>
+    <w:p>
+      <w:pPr>
+        <w:spacing w:line="240" w:lineRule="auto"/>
+        <w:ind w:firstLine="708"/>
+      </w:pPr>
+    </w:p>
+    <w:p>
+      <w:pPr>
+        <w:spacing w:line="240" w:lineRule="auto"/>
+        <w:ind w:firstLine="708"/>
+      </w:pPr>
+    </w:p>
+    <w:p>
+      <w:pPr>
+        <w:spacing w:line="240" w:lineRule="auto"/>
+        <w:ind w:firstLine="708"/>
+      </w:pPr>
+    </w:p>
+    <w:p>
+      <w:pPr>
+        <w:spacing w:line="240" w:lineRule="auto"/>
+        <w:rPr>
+          <w:rFonts w:eastAsia="Times New Roman" w:cs="Arial"/>
+          <w:lang w:eastAsia="pt-BR"/>
+        </w:rPr>
+      </w:pPr>
+    </w:p>
+    <w:p>
+      <w:pPr>
+        <w:spacing w:line="240" w:lineRule="auto"/>
+        <w:rPr>
+          <w:rFonts w:eastAsia="Times New Roman" w:cs="Arial"/>
+          <w:lang w:eastAsia="pt-BR"/>
+        </w:rPr>
+      </w:pPr>
+      <w:r>
+        <w:rPr>
+          <w:rFonts w:eastAsia="Times New Roman" w:cs="Arial"/>
+          <w:lang w:eastAsia="pt-BR"/>
+        </w:rPr>
+        <w:t>RF0</w:t>
+      </w:r>
+      <w:r>
+        <w:rPr>
+          <w:rFonts w:eastAsia="Times New Roman" w:cs="Arial"/>
+          <w:lang w:eastAsia="pt-BR"/>
+        </w:rPr>
+        <w:t>0</w:t>
+      </w:r>
+      <w:r>
+        <w:rPr>
+          <w:rFonts w:eastAsia="Times New Roman" w:cs="Arial"/>
+          <w:lang w:eastAsia="pt-BR"/>
+        </w:rPr>
+        <w:t>5</w:t>
+      </w:r>
+      <w:r>
+        <w:rPr>
+          <w:rFonts w:eastAsia="Times New Roman" w:cs="Arial"/>
+          <w:lang w:eastAsia="pt-BR"/>
+        </w:rPr>
+        <w:t xml:space="preserve"> – </w:t>
+      </w:r>
+      <w:r>
+        <w:rPr>
+          <w:rFonts w:eastAsia="Times New Roman" w:cs="Arial"/>
+          <w:b/>
+          <w:lang w:eastAsia="pt-BR"/>
+        </w:rPr>
+        <w:t>Inserir</w:t>
+      </w:r>
+      <w:r>
+        <w:rPr>
+          <w:rFonts w:eastAsia="Times New Roman" w:cs="Arial"/>
+          <w:b/>
+          <w:lang w:eastAsia="pt-BR"/>
+        </w:rPr>
+        <w:t xml:space="preserve"> </w:t>
+      </w:r>
+      <w:r>
+        <w:rPr>
+          <w:rFonts w:eastAsia="Times New Roman" w:cs="Arial"/>
+          <w:b/>
+          <w:lang w:eastAsia="pt-BR"/>
+        </w:rPr>
+        <w:t>Item de Composição do Produto</w:t>
+      </w:r>
+      <w:r>
+        <w:rPr>
+          <w:rFonts w:eastAsia="Times New Roman" w:cs="Arial"/>
+          <w:lang w:eastAsia="pt-BR"/>
+        </w:rPr>
+        <w:t>:</w:t>
+      </w:r>
+      <w:r>
+        <w:rPr>
+          <w:rFonts w:eastAsia="Times New Roman" w:cs="Arial"/>
+          <w:lang w:eastAsia="pt-BR"/>
+        </w:rPr>
+        <w:t xml:space="preserve"> </w:t>
+      </w:r>
+    </w:p>
+    <w:p>
+      <w:pPr>
+        <w:spacing w:line="240" w:lineRule="auto"/>
+        <w:ind w:firstLine="708"/>
+      </w:pPr>
+      <w:r>
+        <w:rPr>
+          <w:rFonts w:eastAsia="Times New Roman" w:cs="Arial"/>
+          <w:lang w:eastAsia="pt-BR"/>
+        </w:rPr>
+        <w:t xml:space="preserve">Descrição: </w:t>
+      </w:r>
+      <w:r>
+        <w:rPr>
+          <w:rFonts w:eastAsia="Times New Roman" w:cs="Arial"/>
+          <w:lang w:eastAsia="pt-BR"/>
+        </w:rPr>
+        <w:t xml:space="preserve">O sistema deverá permitir </w:t>
+      </w:r>
+      <w:r>
+        <w:rPr>
+          <w:rFonts w:eastAsia="Times New Roman" w:cs="Arial"/>
+          <w:lang w:eastAsia="pt-BR"/>
+        </w:rPr>
+        <w:t>que somente o gerente realize inclusão dos itens que farão parte da composição dos produtos do sistema restoran</w:t>
+      </w:r>
+      <w:r>
+        <w:rPr>
+          <w:rFonts w:eastAsia="Times New Roman" w:cs="Arial"/>
+          <w:lang w:eastAsia="pt-BR"/>
+        </w:rPr>
+        <w:t>.</w:t>
+      </w:r>
+      <w:r>
+        <w:rPr>
+          <w:rFonts w:eastAsia="Times New Roman" w:cs="Arial"/>
+          <w:lang w:eastAsia="pt-BR"/>
+        </w:rPr>
+        <w:t xml:space="preserve"> </w:t>
+      </w:r>
+      <w:r>
+        <w:rPr>
+          <w:rFonts w:eastAsia="Times New Roman" w:cs="Arial"/>
+          <w:lang w:eastAsia="pt-BR"/>
+        </w:rPr>
+        <w:br/>
+      </w:r>
+      <w:r>
+        <w:rPr>
+          <w:rFonts w:eastAsia="Times New Roman" w:cs="Arial"/>
+          <w:lang w:eastAsia="pt-BR"/>
+        </w:rPr>
+        <w:tab/>
+        <w:t xml:space="preserve">Entrada: </w:t>
+      </w:r>
+      <w:r>
+        <w:t>Código, Nome, Quantidade, Unidade de medida, Preço de custo.</w:t>
+      </w:r>
+      <w:r>
+        <w:br/>
+      </w:r>
+      <w:r>
+        <w:tab/>
+        <w:t>Resultado: O cadastro do item de composição do produto será incluido no banco de dados do sistema.</w:t>
+      </w:r>
+      <w:r>
+        <w:br/>
+      </w:r>
+      <w:r>
+        <w:tab/>
+        <w:t>Saída Esperada: Mensagem de confirmação de sucesso.</w:t>
+      </w:r>
+      <w:r>
+        <w:br/>
+      </w:r>
+      <w:r>
+        <w:tab/>
+        <w:t>Saída Alternativa: Mensagem de alerta.</w:t>
+      </w:r>
+      <w:r>
+        <w:br/>
+      </w:r>
+      <w:r>
+        <w:tab/>
+        <w:t>Caso de uso: UC</w:t>
+      </w:r>
+      <w:r>
+        <w:t>14</w:t>
+      </w:r>
+      <w:r>
+        <w:t>.</w:t>
+      </w:r>
+    </w:p>
+    <w:p>
+      <w:pPr>
+        <w:spacing w:line="240" w:lineRule="auto"/>
+        <w:rPr>
+          <w:rFonts w:eastAsia="Times New Roman" w:cs="Arial"/>
+          <w:lang w:eastAsia="pt-BR"/>
+        </w:rPr>
+      </w:pPr>
+      <w:r>
+        <w:rPr>
+          <w:rFonts w:eastAsia="Times New Roman" w:cs="Arial"/>
+          <w:lang w:eastAsia="pt-BR"/>
+        </w:rPr>
+        <w:t>RF0</w:t>
+      </w:r>
+      <w:r>
+        <w:rPr>
+          <w:rFonts w:eastAsia="Times New Roman" w:cs="Arial"/>
+          <w:lang w:eastAsia="pt-BR"/>
+        </w:rPr>
+        <w:t>0</w:t>
+      </w:r>
+      <w:r>
+        <w:rPr>
+          <w:rFonts w:eastAsia="Times New Roman" w:cs="Arial"/>
+          <w:lang w:eastAsia="pt-BR"/>
+        </w:rPr>
+        <w:t>6</w:t>
+      </w:r>
+      <w:r>
+        <w:rPr>
+          <w:rFonts w:eastAsia="Times New Roman" w:cs="Arial"/>
+          <w:lang w:eastAsia="pt-BR"/>
+        </w:rPr>
+        <w:t xml:space="preserve"> – </w:t>
+      </w:r>
+      <w:r>
+        <w:rPr>
+          <w:rFonts w:eastAsia="Times New Roman" w:cs="Arial"/>
+          <w:b/>
+          <w:lang w:eastAsia="pt-BR"/>
+        </w:rPr>
+        <w:t>Alterar</w:t>
+      </w:r>
+      <w:r>
+        <w:rPr>
+          <w:rFonts w:eastAsia="Times New Roman" w:cs="Arial"/>
+          <w:b/>
+          <w:lang w:eastAsia="pt-BR"/>
+        </w:rPr>
+        <w:t xml:space="preserve"> </w:t>
+      </w:r>
+      <w:r>
+        <w:rPr>
+          <w:rFonts w:eastAsia="Times New Roman" w:cs="Arial"/>
+          <w:b/>
+          <w:lang w:eastAsia="pt-BR"/>
+        </w:rPr>
+        <w:t>Item de Composição do Produto</w:t>
+      </w:r>
+      <w:r>
+        <w:rPr>
+          <w:rFonts w:eastAsia="Times New Roman" w:cs="Arial"/>
+          <w:lang w:eastAsia="pt-BR"/>
+        </w:rPr>
+        <w:t>:</w:t>
+      </w:r>
+      <w:r>
+        <w:rPr>
+          <w:rFonts w:eastAsia="Times New Roman" w:cs="Arial"/>
+          <w:lang w:eastAsia="pt-BR"/>
+        </w:rPr>
+        <w:t xml:space="preserve"> </w:t>
+      </w:r>
+    </w:p>
+    <w:p>
+      <w:pPr>
+        <w:spacing w:line="240" w:lineRule="auto"/>
+        <w:ind w:firstLine="708"/>
+      </w:pPr>
+      <w:r>
+        <w:rPr>
+          <w:rFonts w:eastAsia="Times New Roman" w:cs="Arial"/>
+          <w:lang w:eastAsia="pt-BR"/>
+        </w:rPr>
+        <w:t xml:space="preserve">Descrição: </w:t>
+      </w:r>
+      <w:r>
+        <w:rPr>
+          <w:rFonts w:eastAsia="Times New Roman" w:cs="Arial"/>
+          <w:lang w:eastAsia="pt-BR"/>
+        </w:rPr>
+        <w:t xml:space="preserve">O sistema deverá permitir </w:t>
+      </w:r>
+      <w:r>
+        <w:rPr>
+          <w:rFonts w:eastAsia="Times New Roman" w:cs="Arial"/>
+          <w:lang w:eastAsia="pt-BR"/>
+        </w:rPr>
+        <w:t>que</w:t>
+      </w:r>
+      <w:r>
+        <w:rPr>
+          <w:rFonts w:eastAsia="Times New Roman" w:cs="Arial"/>
+          <w:lang w:eastAsia="pt-BR"/>
+        </w:rPr>
+        <w:t xml:space="preserve"> somente</w:t>
+      </w:r>
+      <w:r>
+        <w:rPr>
+          <w:rFonts w:eastAsia="Times New Roman" w:cs="Arial"/>
+          <w:lang w:eastAsia="pt-BR"/>
+        </w:rPr>
+        <w:t xml:space="preserve"> o gerente realize alteração em todos os itens de composição do produto. </w:t>
+      </w:r>
+      <w:r>
+        <w:rPr>
+          <w:rFonts w:eastAsia="Times New Roman" w:cs="Arial"/>
+          <w:lang w:eastAsia="pt-BR"/>
+        </w:rPr>
+        <w:br/>
+      </w:r>
+      <w:r>
+        <w:rPr>
+          <w:rFonts w:eastAsia="Times New Roman" w:cs="Arial"/>
+          <w:lang w:eastAsia="pt-BR"/>
+        </w:rPr>
+        <w:tab/>
+        <w:t xml:space="preserve">Entrada: </w:t>
+      </w:r>
+      <w:r>
+        <w:t>Modificação do campo desejado.</w:t>
+      </w:r>
+      <w:r>
+        <w:br/>
+      </w:r>
+      <w:r>
+        <w:tab/>
+        <w:t>Resultado: O cadastro do item de composição do produto será atualizado no banco de dados do sistema.</w:t>
+      </w:r>
+      <w:r>
+        <w:br/>
+      </w:r>
+      <w:r>
+        <w:tab/>
+        <w:t>Saída Esperada: Mensagem de confirmação de sucesso.</w:t>
+      </w:r>
+      <w:r>
+        <w:br/>
+      </w:r>
+      <w:r>
+        <w:tab/>
+        <w:t>Saída Alternativa: Mensagem de alerta.</w:t>
+      </w:r>
+      <w:r>
+        <w:br/>
+        <w:t xml:space="preserve">              Caso de uso: UC1</w:t>
+      </w:r>
+      <w:r>
+        <w:t>5</w:t>
+      </w:r>
+      <w:r>
+        <w:t>.</w:t>
+      </w:r>
+    </w:p>
+    <w:p>
+      <w:pPr>
+        <w:spacing w:line="240" w:lineRule="auto"/>
+        <w:rPr>
+          <w:rFonts w:eastAsia="Times New Roman" w:cs="Arial"/>
+          <w:lang w:eastAsia="pt-BR"/>
+        </w:rPr>
+      </w:pPr>
+      <w:r>
+        <w:rPr>
+          <w:rFonts w:eastAsia="Times New Roman" w:cs="Arial"/>
+          <w:lang w:eastAsia="pt-BR"/>
+        </w:rPr>
+        <w:t>RF0</w:t>
+      </w:r>
+      <w:r>
+        <w:rPr>
+          <w:rFonts w:eastAsia="Times New Roman" w:cs="Arial"/>
+          <w:lang w:eastAsia="pt-BR"/>
+        </w:rPr>
+        <w:t>0</w:t>
+      </w:r>
+      <w:r>
+        <w:rPr>
+          <w:rFonts w:eastAsia="Times New Roman" w:cs="Arial"/>
+          <w:lang w:eastAsia="pt-BR"/>
+        </w:rPr>
+        <w:t>7</w:t>
+      </w:r>
+      <w:r>
+        <w:rPr>
+          <w:rFonts w:eastAsia="Times New Roman" w:cs="Arial"/>
+          <w:lang w:eastAsia="pt-BR"/>
+        </w:rPr>
+        <w:t xml:space="preserve"> – </w:t>
+      </w:r>
+      <w:r>
+        <w:rPr>
+          <w:rFonts w:eastAsia="Times New Roman" w:cs="Arial"/>
+          <w:b/>
+          <w:lang w:eastAsia="pt-BR"/>
+        </w:rPr>
+        <w:t>Excluir</w:t>
+      </w:r>
+      <w:r>
+        <w:rPr>
+          <w:rFonts w:eastAsia="Times New Roman" w:cs="Arial"/>
+          <w:b/>
+          <w:lang w:eastAsia="pt-BR"/>
+        </w:rPr>
+        <w:t xml:space="preserve"> </w:t>
+      </w:r>
+      <w:r>
+        <w:rPr>
+          <w:rFonts w:eastAsia="Times New Roman" w:cs="Arial"/>
+          <w:b/>
+          <w:lang w:eastAsia="pt-BR"/>
+        </w:rPr>
+        <w:t>Item de Composição do Produto</w:t>
+      </w:r>
+      <w:r>
+        <w:rPr>
+          <w:rFonts w:eastAsia="Times New Roman" w:cs="Arial"/>
+          <w:lang w:eastAsia="pt-BR"/>
+        </w:rPr>
+        <w:t>:</w:t>
+      </w:r>
+      <w:r>
+        <w:rPr>
+          <w:rFonts w:eastAsia="Times New Roman" w:cs="Arial"/>
+          <w:lang w:eastAsia="pt-BR"/>
+        </w:rPr>
+        <w:t xml:space="preserve"> </w:t>
+      </w:r>
+    </w:p>
+    <w:p>
+      <w:pPr>
+        <w:spacing w:line="240" w:lineRule="auto"/>
+        <w:ind w:firstLine="708"/>
+      </w:pPr>
+      <w:r>
+        <w:rPr>
+          <w:rFonts w:eastAsia="Times New Roman" w:cs="Arial"/>
+          <w:lang w:eastAsia="pt-BR"/>
+        </w:rPr>
+        <w:t xml:space="preserve">Descrição: </w:t>
+      </w:r>
+      <w:r>
+        <w:rPr>
+          <w:rFonts w:eastAsia="Times New Roman" w:cs="Arial"/>
+          <w:lang w:eastAsia="pt-BR"/>
+        </w:rPr>
+        <w:t xml:space="preserve">O sistema deverá permitir </w:t>
+      </w:r>
+      <w:r>
+        <w:rPr>
+          <w:rFonts w:eastAsia="Times New Roman" w:cs="Arial"/>
+          <w:lang w:eastAsia="pt-BR"/>
+        </w:rPr>
+        <w:t>que somente o gerente realize a exclusão dos itens de composição do produto</w:t>
+      </w:r>
+      <w:r>
+        <w:rPr>
+          <w:rFonts w:eastAsia="Times New Roman" w:cs="Arial"/>
+          <w:lang w:eastAsia="pt-BR"/>
+        </w:rPr>
+        <w:t>.</w:t>
+      </w:r>
+      <w:r>
+        <w:rPr>
+          <w:rFonts w:eastAsia="Times New Roman" w:cs="Arial"/>
+          <w:lang w:eastAsia="pt-BR"/>
+        </w:rPr>
+        <w:br/>
+      </w:r>
+      <w:r>
+        <w:rPr>
+          <w:rFonts w:eastAsia="Times New Roman" w:cs="Arial"/>
+          <w:lang w:eastAsia="pt-BR"/>
+        </w:rPr>
+        <w:tab/>
+        <w:t xml:space="preserve">Entrada: </w:t>
+      </w:r>
+      <w:r>
+        <w:t>Código ou Nome.</w:t>
+      </w:r>
+      <w:r>
+        <w:br/>
+      </w:r>
+      <w:r>
+        <w:tab/>
+        <w:t>Resultado: O cadastro do item de composição será excluido no banco de dados do sistema.</w:t>
+      </w:r>
+      <w:r>
+        <w:br/>
+      </w:r>
+      <w:r>
+        <w:tab/>
+        <w:t>Saída Esperada: Mensagem de confirmação de sucesso.</w:t>
+      </w:r>
+      <w:r>
+        <w:br/>
+      </w:r>
+      <w:r>
+        <w:tab/>
+        <w:t>Saída Alternativa: Mensagem de alerta.</w:t>
+      </w:r>
+      <w:r>
+        <w:br/>
+        <w:t xml:space="preserve">              Caso de uso: UC1</w:t>
+      </w:r>
+      <w:r>
+        <w:t>6</w:t>
+      </w:r>
+      <w:r>
+        <w:t>.</w:t>
+      </w:r>
+    </w:p>
+    <w:p>
+      <w:pPr>
+        <w:spacing w:line="240" w:lineRule="auto"/>
+        <w:rPr>
+          <w:rFonts w:eastAsia="Times New Roman" w:cs="Arial"/>
+          <w:lang w:eastAsia="pt-BR"/>
+        </w:rPr>
+      </w:pPr>
+      <w:r>
+        <w:rPr>
+          <w:rFonts w:eastAsia="Times New Roman" w:cs="Arial"/>
+          <w:lang w:eastAsia="pt-BR"/>
+        </w:rPr>
+        <w:t>RF0</w:t>
+      </w:r>
+      <w:r>
+        <w:rPr>
+          <w:rFonts w:eastAsia="Times New Roman" w:cs="Arial"/>
+          <w:lang w:eastAsia="pt-BR"/>
+        </w:rPr>
+        <w:t>0</w:t>
+      </w:r>
+      <w:r>
+        <w:rPr>
+          <w:rFonts w:eastAsia="Times New Roman" w:cs="Arial"/>
+          <w:lang w:eastAsia="pt-BR"/>
+        </w:rPr>
+        <w:t>8</w:t>
+      </w:r>
+      <w:r>
+        <w:rPr>
+          <w:rFonts w:eastAsia="Times New Roman" w:cs="Arial"/>
+          <w:lang w:eastAsia="pt-BR"/>
+        </w:rPr>
+        <w:t xml:space="preserve"> – </w:t>
+      </w:r>
+      <w:r>
+        <w:rPr>
+          <w:rFonts w:eastAsia="Times New Roman" w:cs="Arial"/>
+          <w:b/>
+          <w:lang w:eastAsia="pt-BR"/>
+        </w:rPr>
+        <w:t>pesquisa</w:t>
+      </w:r>
+      <w:r>
+        <w:rPr>
+          <w:rFonts w:eastAsia="Times New Roman" w:cs="Arial"/>
+          <w:b/>
+          <w:lang w:eastAsia="pt-BR"/>
+        </w:rPr>
+        <w:t>r</w:t>
+      </w:r>
+      <w:r>
+        <w:rPr>
+          <w:rFonts w:eastAsia="Times New Roman" w:cs="Arial"/>
+          <w:b/>
+          <w:lang w:eastAsia="pt-BR"/>
+        </w:rPr>
+        <w:t xml:space="preserve"> </w:t>
+      </w:r>
+      <w:r>
+        <w:rPr>
+          <w:rFonts w:eastAsia="Times New Roman" w:cs="Arial"/>
+          <w:b/>
+          <w:lang w:eastAsia="pt-BR"/>
+        </w:rPr>
+        <w:t>Item</w:t>
+      </w:r>
+      <w:r>
+        <w:rPr>
+          <w:rFonts w:eastAsia="Times New Roman" w:cs="Arial"/>
+          <w:b/>
+          <w:lang w:eastAsia="pt-BR"/>
+        </w:rPr>
         <w:t>(</w:t>
       </w:r>
-      <w:proofErr w:type="gramEnd"/>
-      <w:r>
-        <w:rPr>
-          <w:rFonts w:eastAsia="Times New Roman" w:cs="Arial"/>
-          <w:b/>
-          <w:lang w:eastAsia="pt-BR"/>
-        </w:rPr>
-        <w:t>s)</w:t>
-      </w:r>
-      <w:r>
-        <w:rPr>
-          <w:rFonts w:eastAsia="Times New Roman" w:cs="Arial"/>
-          <w:lang w:eastAsia="pt-BR"/>
-        </w:rPr>
-        <w:t>:</w:t>
-      </w:r>
-      <w:r>
-        <w:rPr>
-          <w:rFonts w:eastAsia="Times New Roman" w:cs="Arial"/>
-          <w:lang w:eastAsia="pt-BR"/>
-        </w:rPr>
-        <w:t xml:space="preserve"> </w:t>
-      </w:r>
-    </w:p>
-    <w:p>
-      <w:pPr>
-        <w:spacing w:line="240" w:lineRule="auto"/>
-        <w:ind w:firstLine="708"/>
-      </w:pPr>
-      <w:r>
-        <w:rPr>
-          <w:rFonts w:eastAsia="Times New Roman" w:cs="Arial"/>
-          <w:lang w:eastAsia="pt-BR"/>
-        </w:rPr>
-        <w:t xml:space="preserve">Descrição: </w:t>
-      </w:r>
-      <w:r>
-        <w:rPr>
-          <w:rFonts w:eastAsia="Times New Roman" w:cs="Arial"/>
-          <w:lang w:eastAsia="pt-BR"/>
-        </w:rPr>
-        <w:t xml:space="preserve">O sistema deverá permitir </w:t>
-      </w:r>
-      <w:r>
-        <w:rPr>
-          <w:rFonts w:eastAsia="Times New Roman" w:cs="Arial"/>
-          <w:lang w:eastAsia="pt-BR"/>
-        </w:rPr>
-        <w:t xml:space="preserve">que somente o gerente visualize todas as contas dos usuários. </w:t>
-      </w:r>
-      <w:r>
-        <w:rPr>
-          <w:rFonts w:eastAsia="Times New Roman" w:cs="Arial"/>
-          <w:lang w:eastAsia="pt-BR"/>
-        </w:rPr>
-        <w:br/>
-      </w:r>
-      <w:r>
-        <w:rPr>
-          <w:rFonts w:eastAsia="Times New Roman" w:cs="Arial"/>
-          <w:lang w:eastAsia="pt-BR"/>
-        </w:rPr>
-        <w:tab/>
-        <w:t>Entrada:</w:t>
-      </w:r>
-      <w:r>
-        <w:t xml:space="preserve"> </w:t>
-      </w:r>
-      <w:r>
-        <w:t>Código ou Login ou nenhum</w:t>
-      </w:r>
-      <w:r>
-        <w:t>.</w:t>
-      </w:r>
-      <w:r>
-        <w:br/>
-      </w:r>
-      <w:r>
-        <w:tab/>
-        <w:t>Resultado: O sistema exibir</w:t>
-      </w:r>
-      <w:r>
-        <w:t xml:space="preserve"> os seguintes campos da(s) conta(s): Nome Completo, </w:t>
-      </w:r>
-      <w:r>
-        <w:t xml:space="preserve"> </w:t>
-      </w:r>
-      <w:r>
-        <w:t>Tipo de Perfil,</w:t>
-      </w:r>
-      <w:r>
-        <w:t xml:space="preserve"> </w:t>
-      </w:r>
-      <w:r>
-        <w:t xml:space="preserve"> Login,  Senha, </w:t>
-      </w:r>
-      <w:r>
-        <w:t xml:space="preserve"> </w:t>
-      </w:r>
-      <w:r>
-        <w:t>E-Mail,</w:t>
-      </w:r>
-      <w:r>
-        <w:t xml:space="preserve"> </w:t>
-      </w:r>
-      <w:r>
-        <w:t xml:space="preserve"> CPF,</w:t>
-      </w:r>
-      <w:r>
-        <w:t xml:space="preserve"> </w:t>
-      </w:r>
-      <w:r>
-        <w:t xml:space="preserve"> Número do Telefone,  Sexo, </w:t>
-      </w:r>
-      <w:r>
-        <w:t xml:space="preserve"> </w:t>
-      </w:r>
-      <w:r>
-        <w:t xml:space="preserve">Data Nascimento, </w:t>
-      </w:r>
-      <w:r>
-        <w:t xml:space="preserve"> </w:t>
-      </w:r>
-      <w:r>
-        <w:t>Foto</w:t>
-      </w:r>
-      <w:r>
-        <w:t>.</w:t>
-      </w:r>
-      <w:r>
-        <w:t xml:space="preserve"> Ordenado pelo login em ordem alfabética.</w:t>
-      </w:r>
-      <w:r>
-        <w:br/>
-      </w:r>
-      <w:r>
-        <w:tab/>
-        <w:t xml:space="preserve">Saída Esperada: </w:t>
-      </w:r>
-      <w:r>
-        <w:t>nenhuma</w:t>
-      </w:r>
-      <w:r>
-        <w:t>.</w:t>
-      </w:r>
-      <w:r>
-        <w:br/>
-      </w:r>
-      <w:r>
-        <w:tab/>
-        <w:t xml:space="preserve">Saída Alternativa: </w:t>
-      </w:r>
-      <w:r>
-        <w:t>nenhuma</w:t>
-      </w:r>
-      <w:r>
-        <w:t>.</w:t>
-      </w:r>
-      <w:r>
-        <w:br/>
-        <w:t xml:space="preserve">              Caso de uso: UC10.</w:t>
-      </w:r>
-    </w:p>
-    <w:p>
-      <w:pPr>
-        <w:spacing w:line="240" w:lineRule="auto"/>
-        <w:ind w:firstLine="708"/>
-      </w:pPr>
-    </w:p>
-    <w:p>
-      <w:pPr>
-        <w:spacing w:line="240" w:lineRule="auto"/>
-        <w:ind w:firstLine="708"/>
-      </w:pPr>
-    </w:p>
-    <w:p>
-      <w:pPr>
-        <w:spacing w:line="240" w:lineRule="auto"/>
-        <w:ind w:firstLine="708"/>
-      </w:pPr>
-    </w:p>
-    <w:p>
-      <w:pPr>
-        <w:spacing w:line="240" w:lineRule="auto"/>
-        <w:rPr>
-          <w:rFonts w:eastAsia="Times New Roman" w:cs="Arial"/>
-          <w:lang w:eastAsia="pt-BR"/>
-        </w:rPr>
-      </w:pPr>
-    </w:p>
-    <w:p>
-      <w:pPr>
-        <w:spacing w:line="240" w:lineRule="auto"/>
-        <w:rPr>
-          <w:rFonts w:eastAsia="Times New Roman" w:cs="Arial"/>
-          <w:lang w:eastAsia="pt-BR"/>
-        </w:rPr>
-      </w:pPr>
-      <w:r>
-        <w:rPr>
-          <w:rFonts w:eastAsia="Times New Roman" w:cs="Arial"/>
-          <w:lang w:eastAsia="pt-BR"/>
-        </w:rPr>
-        <w:t>RF0</w:t>
-      </w:r>
-      <w:r>
-        <w:rPr>
-          <w:rFonts w:eastAsia="Times New Roman" w:cs="Arial"/>
-          <w:lang w:eastAsia="pt-BR"/>
-        </w:rPr>
-        <w:t>0</w:t>
-      </w:r>
-      <w:r>
-        <w:rPr>
-          <w:rFonts w:eastAsia="Times New Roman" w:cs="Arial"/>
-          <w:lang w:eastAsia="pt-BR"/>
-        </w:rPr>
-        <w:t>5</w:t>
-      </w:r>
-      <w:r>
-        <w:rPr>
-          <w:rFonts w:eastAsia="Times New Roman" w:cs="Arial"/>
-          <w:lang w:eastAsia="pt-BR"/>
-        </w:rPr>
-        <w:t xml:space="preserve"> – </w:t>
-      </w:r>
-      <w:r>
-        <w:rPr>
-          <w:rFonts w:eastAsia="Times New Roman" w:cs="Arial"/>
-          <w:b/>
-          <w:lang w:eastAsia="pt-BR"/>
-        </w:rPr>
-        <w:t>Inserir</w:t>
-      </w:r>
-      <w:r>
-        <w:rPr>
-          <w:rFonts w:eastAsia="Times New Roman" w:cs="Arial"/>
-          <w:b/>
-          <w:lang w:eastAsia="pt-BR"/>
-        </w:rPr>
-        <w:t xml:space="preserve"> </w:t>
-      </w:r>
-      <w:r>
-        <w:rPr>
-          <w:rFonts w:eastAsia="Times New Roman" w:cs="Arial"/>
-          <w:b/>
-          <w:lang w:eastAsia="pt-BR"/>
-        </w:rPr>
-        <w:t>Item de Composição do Produto</w:t>
-      </w:r>
-      <w:r>
-        <w:rPr>
-          <w:rFonts w:eastAsia="Times New Roman" w:cs="Arial"/>
-          <w:lang w:eastAsia="pt-BR"/>
-        </w:rPr>
-        <w:t>:</w:t>
-      </w:r>
-      <w:r>
-        <w:rPr>
-          <w:rFonts w:eastAsia="Times New Roman" w:cs="Arial"/>
-          <w:lang w:eastAsia="pt-BR"/>
-        </w:rPr>
-        <w:t xml:space="preserve"> </w:t>
-      </w:r>
-    </w:p>
-    <w:p>
-      <w:pPr>
-        <w:spacing w:line="240" w:lineRule="auto"/>
-        <w:ind w:firstLine="708"/>
-      </w:pPr>
-      <w:r>
-        <w:rPr>
-          <w:rFonts w:eastAsia="Times New Roman" w:cs="Arial"/>
-          <w:lang w:eastAsia="pt-BR"/>
-        </w:rPr>
-        <w:t xml:space="preserve">Descrição: </w:t>
-      </w:r>
-      <w:r>
-        <w:rPr>
-          <w:rFonts w:eastAsia="Times New Roman" w:cs="Arial"/>
-          <w:lang w:eastAsia="pt-BR"/>
-        </w:rPr>
-        <w:t xml:space="preserve">O sistema deverá permitir </w:t>
-      </w:r>
-      <w:r>
-        <w:rPr>
-          <w:rFonts w:eastAsia="Times New Roman" w:cs="Arial"/>
-          <w:lang w:eastAsia="pt-BR"/>
-        </w:rPr>
-        <w:t>que somente o gerente realize inclusão dos itens que farão parte da composição dos produtos do sistema restoran</w:t>
-      </w:r>
-      <w:r>
-        <w:rPr>
-          <w:rFonts w:eastAsia="Times New Roman" w:cs="Arial"/>
-          <w:lang w:eastAsia="pt-BR"/>
-        </w:rPr>
-        <w:t>.</w:t>
-      </w:r>
-      <w:r>
-        <w:rPr>
-          <w:rFonts w:eastAsia="Times New Roman" w:cs="Arial"/>
-          <w:lang w:eastAsia="pt-BR"/>
-        </w:rPr>
-        <w:t xml:space="preserve"> </w:t>
-      </w:r>
-      <w:r>
-        <w:rPr>
-          <w:rFonts w:eastAsia="Times New Roman" w:cs="Arial"/>
-          <w:lang w:eastAsia="pt-BR"/>
-        </w:rPr>
-        <w:br/>
-      </w:r>
-      <w:r>
-        <w:rPr>
-          <w:rFonts w:eastAsia="Times New Roman" w:cs="Arial"/>
-          <w:lang w:eastAsia="pt-BR"/>
-        </w:rPr>
-        <w:tab/>
-        <w:t xml:space="preserve">Entrada: </w:t>
-      </w:r>
-      <w:r>
-        <w:t>Código, Nome, Quantidade, Unidade de medida, Preço de custo.</w:t>
-      </w:r>
-      <w:r>
-        <w:br/>
-      </w:r>
-      <w:r>
-        <w:tab/>
-        <w:t>Resultado: O cadastro do item de composição do produto será incluido no banco de dados do sistema.</w:t>
-      </w:r>
-      <w:r>
-        <w:br/>
-      </w:r>
-      <w:r>
-        <w:tab/>
-        <w:t>Saída Esperada: Mensagem de confirmação de sucesso.</w:t>
-      </w:r>
-      <w:r>
-        <w:br/>
-      </w:r>
-      <w:r>
-        <w:tab/>
-        <w:t>Saída Alternativa: Mensagem de alerta.</w:t>
-      </w:r>
-      <w:r>
-        <w:br/>
-      </w:r>
-      <w:r>
-        <w:tab/>
-        <w:t>Caso de uso: UC</w:t>
-      </w:r>
-      <w:r>
-        <w:t>14</w:t>
-      </w:r>
-      <w:r>
-        <w:t>.</w:t>
-      </w:r>
-    </w:p>
-    <w:p>
-      <w:pPr>
-        <w:spacing w:line="240" w:lineRule="auto"/>
-        <w:rPr>
-          <w:rFonts w:eastAsia="Times New Roman" w:cs="Arial"/>
-          <w:lang w:eastAsia="pt-BR"/>
-        </w:rPr>
-      </w:pPr>
-      <w:r>
-        <w:rPr>
-          <w:rFonts w:eastAsia="Times New Roman" w:cs="Arial"/>
-          <w:lang w:eastAsia="pt-BR"/>
-        </w:rPr>
-        <w:t>RF0</w:t>
-      </w:r>
-      <w:r>
-        <w:rPr>
-          <w:rFonts w:eastAsia="Times New Roman" w:cs="Arial"/>
-          <w:lang w:eastAsia="pt-BR"/>
-        </w:rPr>
-        <w:t>0</w:t>
-      </w:r>
-      <w:r>
-        <w:rPr>
-          <w:rFonts w:eastAsia="Times New Roman" w:cs="Arial"/>
-          <w:lang w:eastAsia="pt-BR"/>
-        </w:rPr>
-        <w:t>6</w:t>
-      </w:r>
-      <w:r>
-        <w:rPr>
-          <w:rFonts w:eastAsia="Times New Roman" w:cs="Arial"/>
-          <w:lang w:eastAsia="pt-BR"/>
-        </w:rPr>
-        <w:t xml:space="preserve"> – </w:t>
-      </w:r>
-      <w:r>
-        <w:rPr>
-          <w:rFonts w:eastAsia="Times New Roman" w:cs="Arial"/>
-          <w:b/>
-          <w:lang w:eastAsia="pt-BR"/>
-        </w:rPr>
-        <w:t>Alterar</w:t>
-      </w:r>
-      <w:r>
-        <w:rPr>
-          <w:rFonts w:eastAsia="Times New Roman" w:cs="Arial"/>
-          <w:b/>
-          <w:lang w:eastAsia="pt-BR"/>
-        </w:rPr>
-        <w:t xml:space="preserve"> </w:t>
-      </w:r>
-      <w:r>
-        <w:rPr>
-          <w:rFonts w:eastAsia="Times New Roman" w:cs="Arial"/>
-          <w:b/>
-          <w:lang w:eastAsia="pt-BR"/>
-        </w:rPr>
-        <w:t>Item de Composição do Produto</w:t>
-      </w:r>
-      <w:r>
-        <w:rPr>
-          <w:rFonts w:eastAsia="Times New Roman" w:cs="Arial"/>
-          <w:lang w:eastAsia="pt-BR"/>
-        </w:rPr>
-        <w:t>:</w:t>
-      </w:r>
-      <w:r>
-        <w:rPr>
-          <w:rFonts w:eastAsia="Times New Roman" w:cs="Arial"/>
-          <w:lang w:eastAsia="pt-BR"/>
-        </w:rPr>
-        <w:t xml:space="preserve"> </w:t>
-      </w:r>
-    </w:p>
-    <w:p>
-      <w:pPr>
-        <w:spacing w:line="240" w:lineRule="auto"/>
-        <w:ind w:firstLine="708"/>
-      </w:pPr>
-      <w:r>
-        <w:rPr>
-          <w:rFonts w:eastAsia="Times New Roman" w:cs="Arial"/>
-          <w:lang w:eastAsia="pt-BR"/>
-        </w:rPr>
-        <w:t xml:space="preserve">Descrição: </w:t>
-      </w:r>
-      <w:r>
-        <w:rPr>
-          <w:rFonts w:eastAsia="Times New Roman" w:cs="Arial"/>
-          <w:lang w:eastAsia="pt-BR"/>
-        </w:rPr>
-        <w:t xml:space="preserve">O sistema deverá permitir </w:t>
-      </w:r>
-      <w:r>
-        <w:rPr>
-          <w:rFonts w:eastAsia="Times New Roman" w:cs="Arial"/>
-          <w:lang w:eastAsia="pt-BR"/>
-        </w:rPr>
-        <w:t>que</w:t>
-      </w:r>
-      <w:r>
-        <w:rPr>
-          <w:rFonts w:eastAsia="Times New Roman" w:cs="Arial"/>
-          <w:lang w:eastAsia="pt-BR"/>
-        </w:rPr>
-        <w:t xml:space="preserve"> somente</w:t>
-      </w:r>
-      <w:r>
-        <w:rPr>
-          <w:rFonts w:eastAsia="Times New Roman" w:cs="Arial"/>
-          <w:lang w:eastAsia="pt-BR"/>
-        </w:rPr>
-        <w:t xml:space="preserve"> o gerente realize alteração em todos os itens de composição do produto. </w:t>
-      </w:r>
-      <w:r>
-        <w:rPr>
-          <w:rFonts w:eastAsia="Times New Roman" w:cs="Arial"/>
-          <w:lang w:eastAsia="pt-BR"/>
-        </w:rPr>
-        <w:br/>
-      </w:r>
-      <w:r>
-        <w:rPr>
-          <w:rFonts w:eastAsia="Times New Roman" w:cs="Arial"/>
-          <w:lang w:eastAsia="pt-BR"/>
-        </w:rPr>
-        <w:tab/>
-        <w:t xml:space="preserve">Entrada: </w:t>
-      </w:r>
-      <w:r>
-        <w:t>Modificação do campo desejado.</w:t>
-      </w:r>
-      <w:r>
-        <w:br/>
-      </w:r>
-      <w:r>
-        <w:tab/>
-        <w:t>Resultado: O cadastro do item de composição do produto será atualizado no banco de dados do sistema.</w:t>
-      </w:r>
-      <w:r>
-        <w:br/>
-      </w:r>
-      <w:r>
-        <w:tab/>
-        <w:t>Saída Esperada: Mensagem de confirmação de sucesso.</w:t>
-      </w:r>
-      <w:r>
-        <w:br/>
-      </w:r>
-      <w:r>
-        <w:tab/>
-        <w:t>Saída Alternativa: Mensagem de alerta.</w:t>
-      </w:r>
-      <w:r>
-        <w:br/>
-        <w:t xml:space="preserve">              Caso de uso: UC1</w:t>
-      </w:r>
-      <w:r>
-        <w:t>5</w:t>
-      </w:r>
-      <w:r>
-        <w:t>.</w:t>
-      </w:r>
-    </w:p>
-    <w:p>
-      <w:pPr>
-        <w:spacing w:line="240" w:lineRule="auto"/>
-        <w:rPr>
-          <w:rFonts w:eastAsia="Times New Roman" w:cs="Arial"/>
-          <w:lang w:eastAsia="pt-BR"/>
-        </w:rPr>
-      </w:pPr>
-      <w:r>
-        <w:rPr>
-          <w:rFonts w:eastAsia="Times New Roman" w:cs="Arial"/>
-          <w:lang w:eastAsia="pt-BR"/>
-        </w:rPr>
-        <w:t>RF0</w:t>
-      </w:r>
-      <w:r>
-        <w:rPr>
-          <w:rFonts w:eastAsia="Times New Roman" w:cs="Arial"/>
-          <w:lang w:eastAsia="pt-BR"/>
-        </w:rPr>
-        <w:t>0</w:t>
-      </w:r>
-      <w:r>
-        <w:rPr>
-          <w:rFonts w:eastAsia="Times New Roman" w:cs="Arial"/>
-          <w:lang w:eastAsia="pt-BR"/>
-        </w:rPr>
-        <w:t>7</w:t>
-      </w:r>
-      <w:r>
-        <w:rPr>
-          <w:rFonts w:eastAsia="Times New Roman" w:cs="Arial"/>
-          <w:lang w:eastAsia="pt-BR"/>
-        </w:rPr>
-        <w:t xml:space="preserve"> – </w:t>
-      </w:r>
-      <w:r>
-        <w:rPr>
-          <w:rFonts w:eastAsia="Times New Roman" w:cs="Arial"/>
-          <w:b/>
-          <w:lang w:eastAsia="pt-BR"/>
-        </w:rPr>
-        <w:t>Excluir</w:t>
-      </w:r>
-      <w:r>
-        <w:rPr>
-          <w:rFonts w:eastAsia="Times New Roman" w:cs="Arial"/>
-          <w:b/>
-          <w:lang w:eastAsia="pt-BR"/>
-        </w:rPr>
-        <w:t xml:space="preserve"> </w:t>
-      </w:r>
-      <w:r>
-        <w:rPr>
-          <w:rFonts w:eastAsia="Times New Roman" w:cs="Arial"/>
-          <w:b/>
-          <w:lang w:eastAsia="pt-BR"/>
-        </w:rPr>
-        <w:t>Item de Composição do Produto</w:t>
-      </w:r>
-      <w:r>
-        <w:rPr>
-          <w:rFonts w:eastAsia="Times New Roman" w:cs="Arial"/>
-          <w:lang w:eastAsia="pt-BR"/>
-        </w:rPr>
-        <w:t>:</w:t>
-      </w:r>
-      <w:r>
-        <w:rPr>
-          <w:rFonts w:eastAsia="Times New Roman" w:cs="Arial"/>
-          <w:lang w:eastAsia="pt-BR"/>
-        </w:rPr>
-        <w:t xml:space="preserve"> </w:t>
-      </w:r>
-    </w:p>
-    <w:p>
-      <w:pPr>
-        <w:spacing w:line="240" w:lineRule="auto"/>
-        <w:ind w:firstLine="708"/>
-      </w:pPr>
-      <w:r>
-        <w:rPr>
-          <w:rFonts w:eastAsia="Times New Roman" w:cs="Arial"/>
-          <w:lang w:eastAsia="pt-BR"/>
-        </w:rPr>
-        <w:t xml:space="preserve">Descrição: </w:t>
-      </w:r>
-      <w:r>
-        <w:rPr>
-          <w:rFonts w:eastAsia="Times New Roman" w:cs="Arial"/>
-          <w:lang w:eastAsia="pt-BR"/>
-        </w:rPr>
-        <w:t xml:space="preserve">O sistema deverá permitir </w:t>
-      </w:r>
-      <w:r>
-        <w:rPr>
-          <w:rFonts w:eastAsia="Times New Roman" w:cs="Arial"/>
-          <w:lang w:eastAsia="pt-BR"/>
-        </w:rPr>
-        <w:t>que somente o gerente realize a exclusão dos itens de composição do produto</w:t>
-      </w:r>
-      <w:r>
-        <w:rPr>
-          <w:rFonts w:eastAsia="Times New Roman" w:cs="Arial"/>
-          <w:lang w:eastAsia="pt-BR"/>
-        </w:rPr>
-        <w:t>.</w:t>
-      </w:r>
-      <w:r>
-        <w:rPr>
-          <w:rFonts w:eastAsia="Times New Roman" w:cs="Arial"/>
-          <w:lang w:eastAsia="pt-BR"/>
-        </w:rPr>
-        <w:br/>
-      </w:r>
-      <w:r>
-        <w:rPr>
-          <w:rFonts w:eastAsia="Times New Roman" w:cs="Arial"/>
-          <w:lang w:eastAsia="pt-BR"/>
-        </w:rPr>
-        <w:tab/>
-        <w:t xml:space="preserve">Entrada: </w:t>
-      </w:r>
-      <w:r>
-        <w:t>Código ou Nome.</w:t>
-      </w:r>
-      <w:r>
-        <w:br/>
-      </w:r>
-      <w:r>
-        <w:tab/>
-        <w:t>Resultado: O cadastro do item de composição será excluido no banco de dados do sistema.</w:t>
-      </w:r>
-      <w:r>
-        <w:br/>
-      </w:r>
-      <w:r>
-        <w:tab/>
-        <w:t>Saída Esperada: Mensagem de confirmação de sucesso.</w:t>
-      </w:r>
-      <w:r>
-        <w:br/>
-      </w:r>
-      <w:r>
-        <w:tab/>
-        <w:t>Saída Alternativa: Mensagem de alerta.</w:t>
-      </w:r>
-      <w:r>
-        <w:br/>
-        <w:t xml:space="preserve">              Caso de uso: UC1</w:t>
-      </w:r>
-      <w:r>
-        <w:t>6</w:t>
-      </w:r>
-      <w:r>
-        <w:t>.</w:t>
-      </w:r>
-    </w:p>
-    <w:p>
-      <w:pPr>
-        <w:spacing w:line="240" w:lineRule="auto"/>
-        <w:rPr>
-          <w:rFonts w:eastAsia="Times New Roman" w:cs="Arial"/>
-          <w:lang w:eastAsia="pt-BR"/>
-        </w:rPr>
-      </w:pPr>
-      <w:r>
-        <w:rPr>
-          <w:rFonts w:eastAsia="Times New Roman" w:cs="Arial"/>
-          <w:lang w:eastAsia="pt-BR"/>
-        </w:rPr>
-        <w:t>RF0</w:t>
-      </w:r>
-      <w:r>
-        <w:rPr>
-          <w:rFonts w:eastAsia="Times New Roman" w:cs="Arial"/>
-          <w:lang w:eastAsia="pt-BR"/>
-        </w:rPr>
-        <w:t>0</w:t>
-      </w:r>
-      <w:r>
-        <w:rPr>
-          <w:rFonts w:eastAsia="Times New Roman" w:cs="Arial"/>
-          <w:lang w:eastAsia="pt-BR"/>
-        </w:rPr>
-        <w:t>8</w:t>
-      </w:r>
-      <w:r>
-        <w:rPr>
-          <w:rFonts w:eastAsia="Times New Roman" w:cs="Arial"/>
-          <w:lang w:eastAsia="pt-BR"/>
-        </w:rPr>
-        <w:t xml:space="preserve"> – </w:t>
-      </w:r>
-      <w:r>
-        <w:rPr>
-          <w:rFonts w:eastAsia="Times New Roman" w:cs="Arial"/>
-          <w:b/>
-          <w:lang w:eastAsia="pt-BR"/>
-        </w:rPr>
-        <w:t>pesquisa</w:t>
-      </w:r>
-      <w:r>
-        <w:rPr>
-          <w:rFonts w:eastAsia="Times New Roman" w:cs="Arial"/>
-          <w:b/>
-          <w:lang w:eastAsia="pt-BR"/>
-        </w:rPr>
-        <w:t>r</w:t>
-      </w:r>
-      <w:r>
-        <w:rPr>
-          <w:rFonts w:eastAsia="Times New Roman" w:cs="Arial"/>
-          <w:b/>
-          <w:lang w:eastAsia="pt-BR"/>
-        </w:rPr>
-        <w:t xml:space="preserve"> </w:t>
-      </w:r>
-      <w:proofErr w:type="gramStart"/>
-      <w:r>
-        <w:rPr>
-          <w:rFonts w:eastAsia="Times New Roman" w:cs="Arial"/>
-          <w:b/>
-          <w:lang w:eastAsia="pt-BR"/>
-        </w:rPr>
-        <w:t>Item</w:t>
-      </w:r>
-      <w:r>
-        <w:rPr>
-          <w:rFonts w:eastAsia="Times New Roman" w:cs="Arial"/>
-          <w:b/>
-          <w:lang w:eastAsia="pt-BR"/>
-        </w:rPr>
-        <w:t>(</w:t>
-      </w:r>
       <w:proofErr w:type="spellStart"/>
-      <w:proofErr w:type="gramEnd"/>
       <w:r>
         <w:rPr>
           <w:rFonts w:eastAsia="Times New Roman" w:cs="Arial"/>
@@ -2176,7 +2198,6 @@
         </w:rPr>
         <w:t xml:space="preserve"> </w:t>
       </w:r>
-      <w:proofErr w:type="gramStart"/>
       <w:r>
         <w:rPr>
           <w:rFonts w:eastAsia="Times New Roman" w:cs="Arial"/>
@@ -2191,16 +2212,7 @@
           <w:b/>
           <w:lang w:eastAsia="pt-BR"/>
         </w:rPr>
-        <w:t>(</w:t>
-      </w:r>
-      <w:proofErr w:type="gramEnd"/>
-      <w:r>
-        <w:rPr>
-          <w:rFonts w:eastAsia="Times New Roman" w:cs="Arial"/>
-          <w:b/>
-          <w:lang w:eastAsia="pt-BR"/>
-        </w:rPr>
-        <w:t>s)</w:t>
+        <w:t>(s)</w:t>
       </w:r>
       <w:r>
         <w:rPr>
@@ -2853,7 +2865,6 @@
         </w:rPr>
         <w:t xml:space="preserve"> </w:t>
       </w:r>
-      <w:proofErr w:type="gramStart"/>
       <w:r>
         <w:rPr>
           <w:rFonts w:eastAsia="Times New Roman" w:cs="Arial"/>
@@ -2876,16 +2887,7 @@
           <w:b/>
           <w:lang w:eastAsia="pt-BR"/>
         </w:rPr>
-        <w:t>(</w:t>
-      </w:r>
-      <w:proofErr w:type="gramEnd"/>
-      <w:r>
-        <w:rPr>
-          <w:rFonts w:eastAsia="Times New Roman" w:cs="Arial"/>
-          <w:b/>
-          <w:lang w:eastAsia="pt-BR"/>
-        </w:rPr>
-        <w:t>s)</w:t>
+        <w:t>(s)</w:t>
       </w:r>
       <w:r>
         <w:rPr>
@@ -3613,7 +3615,6 @@
         </w:rPr>
         <w:t xml:space="preserve"> </w:t>
       </w:r>
-      <w:proofErr w:type="gramStart"/>
       <w:r>
         <w:rPr>
           <w:rFonts w:eastAsia="Times New Roman" w:cs="Arial"/>
@@ -3628,16 +3629,7 @@
           <w:b/>
           <w:lang w:eastAsia="pt-BR"/>
         </w:rPr>
-        <w:t>(</w:t>
-      </w:r>
-      <w:proofErr w:type="gramEnd"/>
-      <w:r>
-        <w:rPr>
-          <w:rFonts w:eastAsia="Times New Roman" w:cs="Arial"/>
-          <w:b/>
-          <w:lang w:eastAsia="pt-BR"/>
-        </w:rPr>
-        <w:t>s)</w:t>
+        <w:t>(s)</w:t>
       </w:r>
       <w:r>
         <w:rPr>
@@ -4691,8 +4683,6 @@
         <w:spacing w:line="240" w:lineRule="auto"/>
         <w:ind w:firstLine="708"/>
       </w:pPr>
-      <w:bookmarkStart w:id="0" w:name="_GoBack"/>
-      <w:bookmarkEnd w:id="0"/>
     </w:p>
     <w:p>
       <w:pPr>
@@ -4935,15 +4925,7 @@
           <w:b/>
           <w:lang w:eastAsia="pt-BR"/>
         </w:rPr>
-        <w:t xml:space="preserve"> </w:t>
-      </w:r>
-      <w:r>
-        <w:rPr>
-          <w:rFonts w:eastAsia="Times New Roman" w:cs="Arial"/>
-          <w:b/>
-          <w:lang w:eastAsia="pt-BR"/>
-        </w:rPr>
-        <w:t xml:space="preserve">Confirmar Status Do Pedido </w:t>
+        <w:t xml:space="preserve"> Confirmar Status Do Pedido </w:t>
       </w:r>
       <w:r>
         <w:rPr>
@@ -5082,14 +5064,7 @@
           <w:rFonts w:eastAsia="Times New Roman" w:cs="Arial"/>
           <w:lang w:eastAsia="pt-BR"/>
         </w:rPr>
-        <w:t>2</w:t>
-      </w:r>
-      <w:r>
-        <w:rPr>
-          <w:rFonts w:eastAsia="Times New Roman" w:cs="Arial"/>
-          <w:lang w:eastAsia="pt-BR"/>
-        </w:rPr>
-        <w:t>9</w:t>
+        <w:t>29</w:t>
       </w:r>
       <w:r>
         <w:rPr>
@@ -5104,15 +5079,7 @@
           <w:b/>
           <w:lang w:eastAsia="pt-BR"/>
         </w:rPr>
-        <w:t xml:space="preserve"> Confirmar Status Do Pedido como </w:t>
-      </w:r>
-      <w:r>
-        <w:rPr>
-          <w:rFonts w:eastAsia="Times New Roman" w:cs="Arial"/>
-          <w:b/>
-          <w:lang w:eastAsia="pt-BR"/>
-        </w:rPr>
-        <w:t>‘Pronto’</w:t>
+        <w:t xml:space="preserve"> Confirmar Status Do Pedido como ‘Pronto’</w:t>
       </w:r>
       <w:r>
         <w:rPr>
@@ -5157,98 +5124,30 @@
           <w:rFonts w:eastAsia="Times New Roman" w:cs="Arial"/>
           <w:lang w:eastAsia="pt-BR"/>
         </w:rPr>
-        <w:t xml:space="preserve">permitirá que </w:t>
-      </w:r>
-      <w:r>
-        <w:rPr>
-          <w:rFonts w:eastAsia="Times New Roman" w:cs="Arial"/>
-          <w:lang w:eastAsia="pt-BR"/>
-        </w:rPr>
-        <w:t>o caixa</w:t>
-      </w:r>
-      <w:r>
-        <w:rPr>
-          <w:rFonts w:eastAsia="Times New Roman" w:cs="Arial"/>
-          <w:lang w:eastAsia="pt-BR"/>
-        </w:rPr>
-        <w:t xml:space="preserve"> acione o botão de “Pedido </w:t>
-      </w:r>
-      <w:r>
-        <w:rPr>
-          <w:rFonts w:eastAsia="Times New Roman" w:cs="Arial"/>
-          <w:lang w:eastAsia="pt-BR"/>
-        </w:rPr>
-        <w:t>Pronto</w:t>
-      </w:r>
-      <w:r>
-        <w:rPr>
-          <w:rFonts w:eastAsia="Times New Roman" w:cs="Arial"/>
-          <w:lang w:eastAsia="pt-BR"/>
-        </w:rPr>
-        <w:t xml:space="preserve">” no Status do pedido, quando </w:t>
-      </w:r>
-      <w:r>
-        <w:rPr>
-          <w:rFonts w:eastAsia="Times New Roman" w:cs="Arial"/>
-          <w:lang w:eastAsia="pt-BR"/>
-        </w:rPr>
-        <w:t>todos os itens do pedido estiverem concluídos</w:t>
-      </w:r>
-      <w:r>
-        <w:rPr>
-          <w:rFonts w:eastAsia="Times New Roman" w:cs="Arial"/>
-          <w:lang w:eastAsia="pt-BR"/>
-        </w:rPr>
-        <w:t xml:space="preserve">.      </w:t>
-      </w:r>
-      <w:r>
-        <w:rPr>
-          <w:rFonts w:eastAsia="Times New Roman" w:cs="Arial"/>
-          <w:lang w:eastAsia="pt-BR"/>
-        </w:rPr>
-        <w:t xml:space="preserve">    </w:t>
-      </w:r>
-      <w:r>
-        <w:rPr>
-          <w:rFonts w:eastAsia="Times New Roman" w:cs="Arial"/>
-          <w:lang w:eastAsia="pt-BR"/>
-        </w:rPr>
-        <w:t xml:space="preserve">Entrada: </w:t>
+        <w:t xml:space="preserve">permitirá que o caixa acione o botão de “Pedido Pronto” no Status do pedido, quando todos os itens do pedido estiverem concluídos.          Entrada: </w:t>
       </w:r>
       <w:r>
         <w:t>Número do Pedido.</w:t>
       </w:r>
       <w:r>
         <w:br/>
-        <w:t>Resultado: O sistema receberá uma notificação para uma solicitação de  alteração do Status do Pedido para “</w:t>
-      </w:r>
-      <w:r>
-        <w:t>Pronto</w:t>
-      </w:r>
-      <w:r>
-        <w:t>”.</w:t>
-      </w:r>
-      <w:r>
-        <w:tab/>
-      </w:r>
-      <w:r>
-        <w:tab/>
-      </w:r>
-      <w:r>
-        <w:tab/>
-      </w:r>
-      <w:r>
-        <w:tab/>
-      </w:r>
-      <w:r>
-        <w:tab/>
-        <w:t xml:space="preserve">     </w:t>
-      </w:r>
-      <w:r>
-        <w:t xml:space="preserve">               </w:t>
-      </w:r>
-      <w:r>
-        <w:t>Saída Esperada: Mensagem de confirmação de sucesso.</w:t>
+        <w:t>Resultado: O sistema receberá uma notificação para uma solicitação de  alteração do Status do Pedido para “Pronto”.</w:t>
+      </w:r>
+      <w:r>
+        <w:tab/>
+      </w:r>
+      <w:r>
+        <w:tab/>
+      </w:r>
+      <w:r>
+        <w:tab/>
+      </w:r>
+      <w:r>
+        <w:tab/>
+      </w:r>
+      <w:r>
+        <w:tab/>
+        <w:t xml:space="preserve">                    Saída Esperada: Mensagem de confirmação de sucesso.</w:t>
       </w:r>
       <w:r>
         <w:br/>
@@ -5317,31 +5216,7 @@
           <w:b/>
           <w:lang w:eastAsia="pt-BR"/>
         </w:rPr>
-        <w:t xml:space="preserve"> Confirmar Status Do Pedido </w:t>
-      </w:r>
-      <w:r>
-        <w:rPr>
-          <w:rFonts w:eastAsia="Times New Roman" w:cs="Arial"/>
-          <w:b/>
-          <w:lang w:eastAsia="pt-BR"/>
-        </w:rPr>
-        <w:t>para</w:t>
-      </w:r>
-      <w:r>
-        <w:rPr>
-          <w:rFonts w:eastAsia="Times New Roman" w:cs="Arial"/>
-          <w:b/>
-          <w:lang w:eastAsia="pt-BR"/>
-        </w:rPr>
-        <w:t xml:space="preserve"> </w:t>
-      </w:r>
-      <w:r>
-        <w:rPr>
-          <w:rFonts w:eastAsia="Times New Roman" w:cs="Arial"/>
-          <w:b/>
-          <w:lang w:eastAsia="pt-BR"/>
-        </w:rPr>
-        <w:t>‘Entregue’</w:t>
+        <w:t xml:space="preserve"> Confirmar Status Do Pedido para ‘Entregue’</w:t>
       </w:r>
       <w:r>
         <w:rPr>
@@ -5386,49 +5261,7 @@
           <w:rFonts w:eastAsia="Times New Roman" w:cs="Arial"/>
           <w:lang w:eastAsia="pt-BR"/>
         </w:rPr>
-        <w:t>permitirá que o garçom acione o botão de “</w:t>
-      </w:r>
-      <w:r>
-        <w:rPr>
-          <w:rFonts w:eastAsia="Times New Roman" w:cs="Arial"/>
-          <w:lang w:eastAsia="pt-BR"/>
-        </w:rPr>
-        <w:t>Pedido Entregue</w:t>
-      </w:r>
-      <w:r>
-        <w:rPr>
-          <w:rFonts w:eastAsia="Times New Roman" w:cs="Arial"/>
-          <w:lang w:eastAsia="pt-BR"/>
-        </w:rPr>
-        <w:t xml:space="preserve">” no Status do pedido, quando o pedido for </w:t>
-      </w:r>
-      <w:r>
-        <w:rPr>
-          <w:rFonts w:eastAsia="Times New Roman" w:cs="Arial"/>
-          <w:lang w:eastAsia="pt-BR"/>
-        </w:rPr>
-        <w:t>entregue</w:t>
-      </w:r>
-      <w:r>
-        <w:rPr>
-          <w:rFonts w:eastAsia="Times New Roman" w:cs="Arial"/>
-          <w:lang w:eastAsia="pt-BR"/>
-        </w:rPr>
-        <w:t xml:space="preserve"> </w:t>
-      </w:r>
-      <w:r>
-        <w:rPr>
-          <w:rFonts w:eastAsia="Times New Roman" w:cs="Arial"/>
-          <w:lang w:eastAsia="pt-BR"/>
-        </w:rPr>
-        <w:t xml:space="preserve">ao cliente </w:t>
-      </w:r>
-      <w:r>
-        <w:rPr>
-          <w:rFonts w:eastAsia="Times New Roman" w:cs="Arial"/>
-          <w:lang w:eastAsia="pt-BR"/>
-        </w:rPr>
-        <w:t xml:space="preserve">pelo próprio garçom.      Entrada: </w:t>
+        <w:t xml:space="preserve">permitirá que o garçom acione o botão de “Pedido Entregue” no Status do pedido, quando o pedido for entregue ao cliente pelo próprio garçom.      Entrada: </w:t>
       </w:r>
       <w:r>
         <w:t>Número do Pedido.</w:t>
@@ -6089,15 +5922,7 @@
           <w:b/>
           <w:lang w:eastAsia="pt-BR"/>
         </w:rPr>
-        <w:t xml:space="preserve"> </w:t>
-      </w:r>
-      <w:r>
-        <w:rPr>
-          <w:rFonts w:eastAsia="Times New Roman" w:cs="Arial"/>
-          <w:b/>
-          <w:lang w:eastAsia="pt-BR"/>
-        </w:rPr>
-        <w:t>Aplicar Desconto</w:t>
+        <w:t xml:space="preserve"> Aplicar Desconto</w:t>
       </w:r>
       <w:r>
         <w:rPr>
@@ -6267,14 +6092,7 @@
           <w:rFonts w:eastAsia="Times New Roman" w:cs="Arial"/>
           <w:lang w:eastAsia="pt-BR"/>
         </w:rPr>
-        <w:t>3</w:t>
-      </w:r>
-      <w:r>
-        <w:rPr>
-          <w:rFonts w:eastAsia="Times New Roman" w:cs="Arial"/>
-          <w:lang w:eastAsia="pt-BR"/>
-        </w:rPr>
-        <w:t>5</w:t>
+        <w:t>35</w:t>
       </w:r>
       <w:r>
         <w:rPr>
@@ -6283,31 +6101,21 @@
         </w:rPr>
         <w:t xml:space="preserve">– </w:t>
       </w:r>
-      <w:proofErr w:type="gramStart"/>
-      <w:r>
-        <w:rPr>
-          <w:rFonts w:eastAsia="Times New Roman" w:cs="Arial"/>
-          <w:b/>
-          <w:lang w:eastAsia="pt-BR"/>
-        </w:rPr>
-        <w:t xml:space="preserve"> </w:t>
-      </w:r>
-      <w:r>
-        <w:rPr>
-          <w:rFonts w:eastAsia="Times New Roman" w:cs="Arial"/>
-          <w:b/>
-          <w:lang w:eastAsia="pt-BR"/>
-        </w:rPr>
-        <w:t>Calcular</w:t>
-      </w:r>
-      <w:proofErr w:type="gramEnd"/>
-      <w:r>
-        <w:rPr>
-          <w:rFonts w:eastAsia="Times New Roman" w:cs="Arial"/>
-          <w:b/>
-          <w:lang w:eastAsia="pt-BR"/>
-        </w:rPr>
-        <w:t xml:space="preserve"> </w:t>
+      <w:r>
+        <w:rPr>
+          <w:rFonts w:eastAsia="Times New Roman" w:cs="Arial"/>
+          <w:b/>
+          <w:lang w:eastAsia="pt-BR"/>
+        </w:rPr>
+        <w:t xml:space="preserve"> </w:t>
+      </w:r>
+      <w:r>
+        <w:rPr>
+          <w:rFonts w:eastAsia="Times New Roman" w:cs="Arial"/>
+          <w:b/>
+          <w:lang w:eastAsia="pt-BR"/>
+        </w:rPr>
+        <w:t xml:space="preserve">Calcular </w:t>
       </w:r>
       <w:r>
         <w:rPr>
@@ -6370,14 +6178,7 @@
           <w:rFonts w:eastAsia="Times New Roman" w:cs="Arial"/>
           <w:lang w:eastAsia="pt-BR"/>
         </w:rPr>
-        <w:t xml:space="preserve">o troco no momento do pagamento.                      </w:t>
-      </w:r>
-      <w:r>
-        <w:rPr>
-          <w:rFonts w:eastAsia="Times New Roman" w:cs="Arial"/>
-          <w:lang w:eastAsia="pt-BR"/>
-        </w:rPr>
-        <w:t xml:space="preserve">                        </w:t>
+        <w:t xml:space="preserve">o troco no momento do pagamento.                                              </w:t>
       </w:r>
       <w:r>
         <w:rPr>
@@ -6427,16 +6228,7 @@
       </w:r>
       <w:r>
         <w:br/>
-        <w:t xml:space="preserve">Resultado: O sistema permitirá </w:t>
-      </w:r>
-      <w:r>
-        <w:t>que o caixa seja responsável pelo</w:t>
-      </w:r>
-      <w:r>
-        <w:t xml:space="preserve"> fechamento do pedido </w:t>
-      </w:r>
-      <w:r>
-        <w:t xml:space="preserve">após </w:t>
+        <w:t xml:space="preserve">Resultado: O sistema permitirá que o caixa seja responsável pelo fechamento do pedido após </w:t>
       </w:r>
       <w:r>
         <w:t xml:space="preserve">calcular o troco.                                                                                                </w:t>
@@ -6509,7 +6301,7 @@
       </w:pPr>
     </w:pPrDefault>
   </w:docDefaults>
-  <w:latentStyles w:defLockedState="0" w:defUIPriority="99" w:defSemiHidden="0" w:defUnhideWhenUsed="0" w:defQFormat="0" w:count="371">
+  <w:latentStyles w:defLockedState="0" w:defUIPriority="99" w:defSemiHidden="0" w:defUnhideWhenUsed="0" w:defQFormat="0" w:count="374">
     <w:lsdException w:name="Normal" w:uiPriority="0" w:qFormat="1"/>
     <w:lsdException w:name="heading 1" w:uiPriority="9" w:qFormat="1"/>
     <w:lsdException w:name="heading 2" w:semiHidden="1" w:uiPriority="9" w:unhideWhenUsed="1" w:qFormat="1"/>
@@ -6615,7 +6407,6 @@
     <w:lsdException w:name="HTML Sample" w:semiHidden="1" w:unhideWhenUsed="1"/>
     <w:lsdException w:name="HTML Typewriter" w:semiHidden="1" w:unhideWhenUsed="1"/>
     <w:lsdException w:name="HTML Variable" w:semiHidden="1" w:unhideWhenUsed="1"/>
-    <w:lsdException w:name="Normal Table" w:semiHidden="1" w:unhideWhenUsed="1"/>
     <w:lsdException w:name="annotation subject" w:semiHidden="1" w:unhideWhenUsed="1"/>
     <w:lsdException w:name="No List" w:semiHidden="1" w:unhideWhenUsed="1"/>
     <w:lsdException w:name="Outline List 1" w:semiHidden="1" w:unhideWhenUsed="1"/>
@@ -6660,7 +6451,6 @@
     <w:lsdException w:name="Table Professional" w:semiHidden="1" w:unhideWhenUsed="1"/>
     <w:lsdException w:name="Table Subtle 1" w:semiHidden="1" w:unhideWhenUsed="1"/>
     <w:lsdException w:name="Table Subtle 2" w:semiHidden="1" w:unhideWhenUsed="1"/>
-    <w:lsdException w:name="Table Web 1" w:semiHidden="1" w:unhideWhenUsed="1"/>
     <w:lsdException w:name="Table Web 2" w:semiHidden="1" w:unhideWhenUsed="1"/>
     <w:lsdException w:name="Table Web 3" w:semiHidden="1" w:unhideWhenUsed="1"/>
     <w:lsdException w:name="Balloon Text" w:semiHidden="1" w:unhideWhenUsed="1"/>
@@ -6881,6 +6671,9 @@
     <w:lsdException w:name="List Table 5 Dark Accent 6" w:uiPriority="50"/>
     <w:lsdException w:name="List Table 6 Colorful Accent 6" w:uiPriority="51"/>
     <w:lsdException w:name="List Table 7 Colorful Accent 6" w:uiPriority="52"/>
+    <w:lsdException w:name="Mention" w:semiHidden="1" w:unhideWhenUsed="1"/>
+    <w:lsdException w:name="Smart Hyperlink" w:semiHidden="1" w:unhideWhenUsed="1"/>
+    <w:lsdException w:name="Hashtag" w:semiHidden="1" w:unhideWhenUsed="1"/>
   </w:latentStyles>
   <w:style w:type="paragraph" w:default="1" w:styleId="Normal">
     <w:name w:val="Normal"/>

</xml_diff>